<commit_message>
Update 7/22/2023 10:18AM EST
Updates as of 10:18AM EST on 7/22/2023.
</commit_message>
<xml_diff>
--- a/20230722 - MCE123 Technology Development - Global Security Services Systems - Definitions - v1.0.0.21.docx
+++ b/20230722 - MCE123 Technology Development - Global Security Services Systems - Definitions - v1.0.0.21.docx
@@ -213,7 +213,7 @@
           <w:sz w:val="28"/>
           <w:szCs w:val="28"/>
         </w:rPr>
-        <w:t>7/22/2023 6:34:29 AM</w:t>
+        <w:t>7/22/2023 10:10:31 AM</w:t>
       </w:r>
     </w:p>
     <w:p>
@@ -1628,14 +1628,7 @@
           <w:b/>
           <w:bCs/>
         </w:rPr>
-        <w:t xml:space="preserve"> </w:t>
-      </w:r>
-      <w:r>
-        <w:rPr>
-          <w:b/>
-          <w:bCs/>
-        </w:rPr>
-        <w:t xml:space="preserve">                                                </w:t>
+        <w:t xml:space="preserve">                                                 </w:t>
       </w:r>
       <w:r>
         <w:rPr>
@@ -1651,31 +1644,15 @@
           <w:bCs/>
           <w:color w:val="FF0000"/>
         </w:rPr>
-        <w:t xml:space="preserve">CONVICTED </w:t>
-      </w:r>
-      <w:r>
-        <w:rPr>
-          <w:b/>
-          <w:bCs/>
-          <w:color w:val="FF0000"/>
-        </w:rPr>
-        <w:t>ENEMY COMBATANT</w:t>
-      </w:r>
-      <w:r>
-        <w:rPr>
-          <w:b/>
-          <w:bCs/>
-          <w:color w:val="00B0F0"/>
-        </w:rPr>
-        <w:t xml:space="preserve"> </w:t>
-      </w:r>
-      <w:r>
-        <w:rPr>
-          <w:b/>
-          <w:bCs/>
-          <w:color w:val="00B0F0"/>
-        </w:rPr>
-        <w:t>NOR</w:t>
+        <w:t>CONVICTED ENEMY COMBATANT</w:t>
+      </w:r>
+      <w:r>
+        <w:rPr>
+          <w:b/>
+          <w:bCs/>
+          <w:color w:val="00B0F0"/>
+        </w:rPr>
+        <w:t xml:space="preserve"> NOR</w:t>
       </w:r>
       <w:r>
         <w:rPr>
@@ -2326,6 +2303,137 @@
           <w:bCs/>
           <w:color w:val="7030A0"/>
         </w:rPr>
+        <w:t>ACTIVATED</w:t>
+      </w:r>
+      <w:r>
+        <w:rPr>
+          <w:b/>
+          <w:bCs/>
+        </w:rPr>
+        <w:t xml:space="preserve"> </w:t>
+      </w:r>
+      <w:r>
+        <w:rPr>
+          <w:b/>
+          <w:bCs/>
+          <w:color w:val="00B0F0"/>
+        </w:rPr>
+        <w:t>ZNOR</w:t>
+      </w:r>
+      <w:r>
+        <w:rPr>
+          <w:b/>
+          <w:bCs/>
+        </w:rPr>
+        <w:t>/</w:t>
+      </w:r>
+      <w:r>
+        <w:rPr>
+          <w:b/>
+          <w:bCs/>
+          <w:color w:val="00B0F0"/>
+        </w:rPr>
+        <w:t>XNOR</w:t>
+      </w:r>
+      <w:r>
+        <w:rPr>
+          <w:b/>
+          <w:bCs/>
+        </w:rPr>
+        <w:t>/</w:t>
+      </w:r>
+      <w:r>
+        <w:rPr>
+          <w:b/>
+          <w:bCs/>
+          <w:color w:val="00B0F0"/>
+        </w:rPr>
+        <w:t>XOR</w:t>
+      </w:r>
+      <w:r>
+        <w:rPr>
+          <w:b/>
+          <w:bCs/>
+        </w:rPr>
+        <w:t>/</w:t>
+      </w:r>
+      <w:r>
+        <w:rPr>
+          <w:b/>
+          <w:bCs/>
+          <w:color w:val="00B0F0"/>
+        </w:rPr>
+        <w:t>OR</w:t>
+      </w:r>
+      <w:r>
+        <w:rPr>
+          <w:b/>
+          <w:bCs/>
+        </w:rPr>
+        <w:t xml:space="preserve"> </w:t>
+      </w:r>
+      <w:r>
+        <w:rPr>
+          <w:b/>
+          <w:bCs/>
+          <w:color w:val="7030A0"/>
+        </w:rPr>
+        <w:t>ACTIVE</w:t>
+      </w:r>
+      <w:r>
+        <w:rPr>
+          <w:b/>
+          <w:bCs/>
+        </w:rPr>
+        <w:t xml:space="preserve"> </w:t>
+      </w:r>
+      <w:r>
+        <w:rPr>
+          <w:b/>
+          <w:bCs/>
+          <w:color w:val="00B0F0"/>
+        </w:rPr>
+        <w:t>XNOR</w:t>
+      </w:r>
+      <w:r>
+        <w:rPr>
+          <w:b/>
+          <w:bCs/>
+        </w:rPr>
+        <w:t>/</w:t>
+      </w:r>
+      <w:r>
+        <w:rPr>
+          <w:b/>
+          <w:bCs/>
+          <w:color w:val="00B0F0"/>
+        </w:rPr>
+        <w:t>XOR</w:t>
+      </w:r>
+      <w:r>
+        <w:rPr>
+          <w:b/>
+          <w:bCs/>
+        </w:rPr>
+        <w:t>/</w:t>
+      </w:r>
+      <w:r>
+        <w:rPr>
+          <w:b/>
+          <w:bCs/>
+          <w:color w:val="00B0F0"/>
+        </w:rPr>
+        <w:t>OR</w:t>
+      </w:r>
+      <w:r>
+        <w:t xml:space="preserve"> </w:t>
+      </w:r>
+      <w:r>
+        <w:rPr>
+          <w:b/>
+          <w:bCs/>
+          <w:color w:val="7030A0"/>
+        </w:rPr>
         <w:t>ALLOWED</w:t>
       </w:r>
       <w:r>
@@ -2341,7 +2449,7 @@
           <w:bCs/>
           <w:color w:val="00B0F0"/>
         </w:rPr>
-        <w:t>ZNOR</w:t>
+        <w:t>XNOR</w:t>
       </w:r>
       <w:r>
         <w:rPr>
@@ -2356,6 +2464,51 @@
           <w:bCs/>
           <w:color w:val="00B0F0"/>
         </w:rPr>
+        <w:t>XOR</w:t>
+      </w:r>
+      <w:r>
+        <w:rPr>
+          <w:b/>
+          <w:bCs/>
+        </w:rPr>
+        <w:t>/</w:t>
+      </w:r>
+      <w:r>
+        <w:rPr>
+          <w:b/>
+          <w:bCs/>
+          <w:color w:val="00B0F0"/>
+        </w:rPr>
+        <w:t>OR</w:t>
+      </w:r>
+      <w:r>
+        <w:rPr>
+          <w:b/>
+          <w:bCs/>
+        </w:rPr>
+        <w:t xml:space="preserve"> </w:t>
+      </w:r>
+      <w:r>
+        <w:rPr>
+          <w:b/>
+          <w:bCs/>
+          <w:color w:val="7030A0"/>
+        </w:rPr>
+        <w:t>ANIMATED</w:t>
+      </w:r>
+      <w:r>
+        <w:rPr>
+          <w:b/>
+          <w:bCs/>
+        </w:rPr>
+        <w:t xml:space="preserve"> </w:t>
+      </w:r>
+      <w:r>
+        <w:rPr>
+          <w:b/>
+          <w:bCs/>
+          <w:color w:val="00B0F0"/>
+        </w:rPr>
         <w:t>XNOR</w:t>
       </w:r>
       <w:r>
@@ -2401,6 +2554,62 @@
           <w:bCs/>
           <w:color w:val="7030A0"/>
         </w:rPr>
+        <w:t>ARMED</w:t>
+      </w:r>
+      <w:r>
+        <w:rPr>
+          <w:b/>
+          <w:bCs/>
+        </w:rPr>
+        <w:t xml:space="preserve"> </w:t>
+      </w:r>
+      <w:r>
+        <w:rPr>
+          <w:b/>
+          <w:bCs/>
+          <w:color w:val="00B0F0"/>
+        </w:rPr>
+        <w:t>XNOR</w:t>
+      </w:r>
+      <w:r>
+        <w:rPr>
+          <w:b/>
+          <w:bCs/>
+        </w:rPr>
+        <w:t>/</w:t>
+      </w:r>
+      <w:r>
+        <w:rPr>
+          <w:b/>
+          <w:bCs/>
+          <w:color w:val="00B0F0"/>
+        </w:rPr>
+        <w:t>XOR</w:t>
+      </w:r>
+      <w:r>
+        <w:rPr>
+          <w:b/>
+          <w:bCs/>
+        </w:rPr>
+        <w:t>/</w:t>
+      </w:r>
+      <w:r>
+        <w:rPr>
+          <w:b/>
+          <w:bCs/>
+          <w:color w:val="00B0F0"/>
+        </w:rPr>
+        <w:t>OR</w:t>
+      </w:r>
+      <w:r>
+        <w:t xml:space="preserve"> </w:t>
+      </w:r>
+      <w:r>
+        <w:rPr>
+          <w:b/>
+          <w:bCs/>
+          <w:color w:val="7030A0"/>
+        </w:rPr>
         <w:t xml:space="preserve">AUTHORED </w:t>
       </w:r>
       <w:r>
@@ -2454,7 +2663,7 @@
           <w:bCs/>
           <w:color w:val="7030A0"/>
         </w:rPr>
-        <w:t>ACTIVATED</w:t>
+        <w:t>COMPILED</w:t>
       </w:r>
       <w:r>
         <w:rPr>
@@ -2502,10 +2711,6 @@
         <w:t>OR</w:t>
       </w:r>
       <w:r>
-        <w:rPr>
-          <w:b/>
-          <w:bCs/>
-        </w:rPr>
         <w:t xml:space="preserve"> </w:t>
       </w:r>
       <w:r>
@@ -2514,12 +2719,13 @@
           <w:bCs/>
           <w:color w:val="7030A0"/>
         </w:rPr>
-        <w:t>ACTIVE</w:t>
-      </w:r>
-      <w:r>
-        <w:rPr>
-          <w:b/>
-          <w:bCs/>
+        <w:t>CONDUCTED</w:t>
+      </w:r>
+      <w:r>
+        <w:rPr>
+          <w:b/>
+          <w:bCs/>
+          <w:color w:val="00B0F0"/>
         </w:rPr>
         <w:t xml:space="preserve"> </w:t>
       </w:r>
@@ -2574,12 +2780,13 @@
           <w:bCs/>
           <w:color w:val="7030A0"/>
         </w:rPr>
-        <w:t>ARMED</w:t>
-      </w:r>
-      <w:r>
-        <w:rPr>
-          <w:b/>
-          <w:bCs/>
+        <w:t>COMMITTED</w:t>
+      </w:r>
+      <w:r>
+        <w:rPr>
+          <w:b/>
+          <w:bCs/>
+          <w:color w:val="00B0F0"/>
         </w:rPr>
         <w:t xml:space="preserve"> </w:t>
       </w:r>
@@ -2622,6 +2829,10 @@
         <w:t>OR</w:t>
       </w:r>
       <w:r>
+        <w:rPr>
+          <w:b/>
+          <w:bCs/>
+        </w:rPr>
         <w:t xml:space="preserve"> </w:t>
       </w:r>
       <w:r>
@@ -2630,13 +2841,12 @@
           <w:bCs/>
           <w:color w:val="7030A0"/>
         </w:rPr>
-        <w:t>CONDUCTED</w:t>
-      </w:r>
-      <w:r>
-        <w:rPr>
-          <w:b/>
-          <w:bCs/>
-          <w:color w:val="00B0F0"/>
+        <w:t>CREATED</w:t>
+      </w:r>
+      <w:r>
+        <w:rPr>
+          <w:b/>
+          <w:bCs/>
         </w:rPr>
         <w:t xml:space="preserve"> </w:t>
       </w:r>
@@ -2682,6 +2892,7 @@
         <w:rPr>
           <w:b/>
           <w:bCs/>
+          <w:color w:val="00B0F0"/>
         </w:rPr>
         <w:t xml:space="preserve"> </w:t>
       </w:r>
@@ -2691,7 +2902,7 @@
           <w:bCs/>
           <w:color w:val="7030A0"/>
         </w:rPr>
-        <w:t>COMMITTED</w:t>
+        <w:t>DESIGNATED</w:t>
       </w:r>
       <w:r>
         <w:rPr>
@@ -2752,7 +2963,7 @@
           <w:bCs/>
           <w:color w:val="7030A0"/>
         </w:rPr>
-        <w:t>DESIGNATED</w:t>
+        <w:t>DEVELOPED</w:t>
       </w:r>
       <w:r>
         <w:rPr>
@@ -2813,7 +3024,7 @@
           <w:bCs/>
           <w:color w:val="7030A0"/>
         </w:rPr>
-        <w:t>DEVELOPED</w:t>
+        <w:t>DIRECTED</w:t>
       </w:r>
       <w:r>
         <w:rPr>
@@ -2874,7 +3085,7 @@
           <w:bCs/>
           <w:color w:val="7030A0"/>
         </w:rPr>
-        <w:t>DIRECTED</w:t>
+        <w:t>DOCUMENTED</w:t>
       </w:r>
       <w:r>
         <w:rPr>
@@ -2935,13 +3146,12 @@
           <w:bCs/>
           <w:color w:val="7030A0"/>
         </w:rPr>
-        <w:t>DOCUMENTED</w:t>
-      </w:r>
-      <w:r>
-        <w:rPr>
-          <w:b/>
-          <w:bCs/>
-          <w:color w:val="00B0F0"/>
+        <w:t>EDITED</w:t>
+      </w:r>
+      <w:r>
+        <w:rPr>
+          <w:b/>
+          <w:bCs/>
         </w:rPr>
         <w:t xml:space="preserve"> </w:t>
       </w:r>
@@ -2984,10 +3194,6 @@
         <w:t>OR</w:t>
       </w:r>
       <w:r>
-        <w:rPr>
-          <w:b/>
-          <w:bCs/>
-        </w:rPr>
         <w:t xml:space="preserve"> </w:t>
       </w:r>
       <w:r>
@@ -2996,12 +3202,13 @@
           <w:bCs/>
           <w:color w:val="7030A0"/>
         </w:rPr>
-        <w:t>EDITED</w:t>
-      </w:r>
-      <w:r>
-        <w:rPr>
-          <w:b/>
-          <w:bCs/>
+        <w:t>EMPHASIZED</w:t>
+      </w:r>
+      <w:r>
+        <w:rPr>
+          <w:b/>
+          <w:bCs/>
+          <w:color w:val="00B0F0"/>
         </w:rPr>
         <w:t xml:space="preserve"> </w:t>
       </w:r>
@@ -3044,6 +3251,10 @@
         <w:t>OR</w:t>
       </w:r>
       <w:r>
+        <w:rPr>
+          <w:b/>
+          <w:bCs/>
+        </w:rPr>
         <w:t xml:space="preserve"> </w:t>
       </w:r>
       <w:r>
@@ -3052,13 +3263,12 @@
           <w:bCs/>
           <w:color w:val="7030A0"/>
         </w:rPr>
-        <w:t>EMPHASIZED</w:t>
-      </w:r>
-      <w:r>
-        <w:rPr>
-          <w:b/>
-          <w:bCs/>
-          <w:color w:val="00B0F0"/>
+        <w:t>ENABLED</w:t>
+      </w:r>
+      <w:r>
+        <w:rPr>
+          <w:b/>
+          <w:bCs/>
         </w:rPr>
         <w:t xml:space="preserve"> </w:t>
       </w:r>
@@ -3113,7 +3323,7 @@
           <w:bCs/>
           <w:color w:val="7030A0"/>
         </w:rPr>
-        <w:t>ENABLED</w:t>
+        <w:t>ENGAGED</w:t>
       </w:r>
       <w:r>
         <w:rPr>
@@ -3173,12 +3383,13 @@
           <w:bCs/>
           <w:color w:val="7030A0"/>
         </w:rPr>
-        <w:t>ENGAGED</w:t>
-      </w:r>
-      <w:r>
-        <w:rPr>
-          <w:b/>
-          <w:bCs/>
+        <w:t>EXECUTED</w:t>
+      </w:r>
+      <w:r>
+        <w:rPr>
+          <w:b/>
+          <w:bCs/>
+          <w:color w:val="00B0F0"/>
         </w:rPr>
         <w:t xml:space="preserve"> </w:t>
       </w:r>
@@ -3221,10 +3432,6 @@
         <w:t>OR</w:t>
       </w:r>
       <w:r>
-        <w:rPr>
-          <w:b/>
-          <w:bCs/>
-        </w:rPr>
         <w:t xml:space="preserve"> </w:t>
       </w:r>
       <w:r>
@@ -3233,7 +3440,7 @@
           <w:bCs/>
           <w:color w:val="7030A0"/>
         </w:rPr>
-        <w:t>EXECUTED</w:t>
+        <w:t>GENERATED</w:t>
       </w:r>
       <w:r>
         <w:rPr>
@@ -3282,6 +3489,10 @@
         <w:t>OR</w:t>
       </w:r>
       <w:r>
+        <w:rPr>
+          <w:b/>
+          <w:bCs/>
+        </w:rPr>
         <w:t xml:space="preserve"> </w:t>
       </w:r>
       <w:r>
@@ -3290,7 +3501,7 @@
           <w:bCs/>
           <w:color w:val="7030A0"/>
         </w:rPr>
-        <w:t>GENERATED</w:t>
+        <w:t>IMPROVED</w:t>
       </w:r>
       <w:r>
         <w:rPr>
@@ -3342,6 +3553,7 @@
         <w:rPr>
           <w:b/>
           <w:bCs/>
+          <w:color w:val="00B0F0"/>
         </w:rPr>
         <w:t xml:space="preserve"> </w:t>
       </w:r>
@@ -3351,7 +3563,7 @@
           <w:bCs/>
           <w:color w:val="7030A0"/>
         </w:rPr>
-        <w:t>IMPROVED</w:t>
+        <w:t>IN USE</w:t>
       </w:r>
       <w:r>
         <w:rPr>
@@ -3413,7 +3625,7 @@
           <w:bCs/>
           <w:color w:val="7030A0"/>
         </w:rPr>
-        <w:t>IN USE</w:t>
+        <w:t>INSTALLED</w:t>
       </w:r>
       <w:r>
         <w:rPr>
@@ -3462,11 +3674,6 @@
         <w:t>OR</w:t>
       </w:r>
       <w:r>
-        <w:rPr>
-          <w:b/>
-          <w:bCs/>
-          <w:color w:val="00B0F0"/>
-        </w:rPr>
         <w:t xml:space="preserve"> </w:t>
       </w:r>
       <w:r>
@@ -3475,13 +3682,12 @@
           <w:bCs/>
           <w:color w:val="7030A0"/>
         </w:rPr>
-        <w:t>INSTALLED</w:t>
-      </w:r>
-      <w:r>
-        <w:rPr>
-          <w:b/>
-          <w:bCs/>
-          <w:color w:val="00B0F0"/>
+        <w:t>INTERPRETED</w:t>
+      </w:r>
+      <w:r>
+        <w:rPr>
+          <w:b/>
+          <w:bCs/>
         </w:rPr>
         <w:t xml:space="preserve"> </w:t>
       </w:r>
@@ -3908,11 +4114,6 @@
         <w:t>OR</w:t>
       </w:r>
       <w:r>
-        <w:rPr>
-          <w:b/>
-          <w:bCs/>
-          <w:color w:val="00B0F0"/>
-        </w:rPr>
         <w:t xml:space="preserve"> </w:t>
       </w:r>
       <w:r>
@@ -3921,6 +4122,67 @@
           <w:bCs/>
           <w:color w:val="7030A0"/>
         </w:rPr>
+        <w:t>ONLINE</w:t>
+      </w:r>
+      <w:r>
+        <w:rPr>
+          <w:b/>
+          <w:bCs/>
+        </w:rPr>
+        <w:t xml:space="preserve"> </w:t>
+      </w:r>
+      <w:r>
+        <w:rPr>
+          <w:b/>
+          <w:bCs/>
+          <w:color w:val="00B0F0"/>
+        </w:rPr>
+        <w:t>XNOR</w:t>
+      </w:r>
+      <w:r>
+        <w:rPr>
+          <w:b/>
+          <w:bCs/>
+        </w:rPr>
+        <w:t>/</w:t>
+      </w:r>
+      <w:r>
+        <w:rPr>
+          <w:b/>
+          <w:bCs/>
+          <w:color w:val="00B0F0"/>
+        </w:rPr>
+        <w:t>XOR</w:t>
+      </w:r>
+      <w:r>
+        <w:rPr>
+          <w:b/>
+          <w:bCs/>
+        </w:rPr>
+        <w:t>/</w:t>
+      </w:r>
+      <w:r>
+        <w:rPr>
+          <w:b/>
+          <w:bCs/>
+          <w:color w:val="00B0F0"/>
+        </w:rPr>
+        <w:t>OR</w:t>
+      </w:r>
+      <w:r>
+        <w:rPr>
+          <w:b/>
+          <w:bCs/>
+          <w:color w:val="00B0F0"/>
+        </w:rPr>
+        <w:t xml:space="preserve"> </w:t>
+      </w:r>
+      <w:r>
+        <w:rPr>
+          <w:b/>
+          <w:bCs/>
+          <w:color w:val="7030A0"/>
+        </w:rPr>
         <w:t>ORCHESTRATED</w:t>
       </w:r>
       <w:r>
@@ -3970,11 +4232,6 @@
         <w:t>OR</w:t>
       </w:r>
       <w:r>
-        <w:rPr>
-          <w:b/>
-          <w:bCs/>
-          <w:color w:val="00B0F0"/>
-        </w:rPr>
         <w:t xml:space="preserve"> </w:t>
       </w:r>
       <w:r>
@@ -3983,6 +4240,67 @@
           <w:bCs/>
           <w:color w:val="7030A0"/>
         </w:rPr>
+        <w:t>PONDERED</w:t>
+      </w:r>
+      <w:r>
+        <w:rPr>
+          <w:b/>
+          <w:bCs/>
+        </w:rPr>
+        <w:t xml:space="preserve"> </w:t>
+      </w:r>
+      <w:r>
+        <w:rPr>
+          <w:b/>
+          <w:bCs/>
+          <w:color w:val="00B0F0"/>
+        </w:rPr>
+        <w:t>XNOR</w:t>
+      </w:r>
+      <w:r>
+        <w:rPr>
+          <w:b/>
+          <w:bCs/>
+        </w:rPr>
+        <w:t>/</w:t>
+      </w:r>
+      <w:r>
+        <w:rPr>
+          <w:b/>
+          <w:bCs/>
+          <w:color w:val="00B0F0"/>
+        </w:rPr>
+        <w:t>XOR</w:t>
+      </w:r>
+      <w:r>
+        <w:rPr>
+          <w:b/>
+          <w:bCs/>
+        </w:rPr>
+        <w:t>/</w:t>
+      </w:r>
+      <w:r>
+        <w:rPr>
+          <w:b/>
+          <w:bCs/>
+          <w:color w:val="00B0F0"/>
+        </w:rPr>
+        <w:t>OR</w:t>
+      </w:r>
+      <w:r>
+        <w:rPr>
+          <w:b/>
+          <w:bCs/>
+          <w:color w:val="00B0F0"/>
+        </w:rPr>
+        <w:t xml:space="preserve"> </w:t>
+      </w:r>
+      <w:r>
+        <w:rPr>
+          <w:b/>
+          <w:bCs/>
+          <w:color w:val="7030A0"/>
+        </w:rPr>
         <w:t>PROTOTYPED</w:t>
       </w:r>
       <w:r>
@@ -4238,6 +4556,131 @@
           <w:b/>
           <w:bCs/>
           <w:color w:val="00B0F0"/>
+        </w:rPr>
+        <w:t xml:space="preserve"> </w:t>
+      </w:r>
+      <w:r>
+        <w:rPr>
+          <w:b/>
+          <w:bCs/>
+          <w:color w:val="00B0F0"/>
+        </w:rPr>
+        <w:t>XNOR</w:t>
+      </w:r>
+      <w:r>
+        <w:rPr>
+          <w:b/>
+          <w:bCs/>
+        </w:rPr>
+        <w:t>/</w:t>
+      </w:r>
+      <w:r>
+        <w:rPr>
+          <w:b/>
+          <w:bCs/>
+          <w:color w:val="00B0F0"/>
+        </w:rPr>
+        <w:t>XOR</w:t>
+      </w:r>
+      <w:r>
+        <w:rPr>
+          <w:b/>
+          <w:bCs/>
+        </w:rPr>
+        <w:t>/</w:t>
+      </w:r>
+      <w:r>
+        <w:rPr>
+          <w:b/>
+          <w:bCs/>
+          <w:color w:val="00B0F0"/>
+        </w:rPr>
+        <w:t>OR</w:t>
+      </w:r>
+      <w:r>
+        <w:t xml:space="preserve"> </w:t>
+      </w:r>
+      <w:r>
+        <w:rPr>
+          <w:b/>
+          <w:bCs/>
+          <w:color w:val="7030A0"/>
+        </w:rPr>
+        <w:t>THOUGHT OF</w:t>
+      </w:r>
+      <w:r>
+        <w:rPr>
+          <w:b/>
+          <w:bCs/>
+        </w:rPr>
+        <w:t xml:space="preserve"> </w:t>
+      </w:r>
+      <w:r>
+        <w:rPr>
+          <w:b/>
+          <w:bCs/>
+          <w:color w:val="00B0F0"/>
+        </w:rPr>
+        <w:t>XNOR</w:t>
+      </w:r>
+      <w:r>
+        <w:rPr>
+          <w:b/>
+          <w:bCs/>
+        </w:rPr>
+        <w:t>/</w:t>
+      </w:r>
+      <w:r>
+        <w:rPr>
+          <w:b/>
+          <w:bCs/>
+          <w:color w:val="00B0F0"/>
+        </w:rPr>
+        <w:t>XOR</w:t>
+      </w:r>
+      <w:r>
+        <w:rPr>
+          <w:b/>
+          <w:bCs/>
+        </w:rPr>
+        <w:t>/</w:t>
+      </w:r>
+      <w:r>
+        <w:rPr>
+          <w:b/>
+          <w:bCs/>
+          <w:color w:val="00B0F0"/>
+        </w:rPr>
+        <w:t>OR</w:t>
+      </w:r>
+      <w:r>
+        <w:rPr>
+          <w:b/>
+          <w:bCs/>
+          <w:color w:val="00B0F0"/>
+        </w:rPr>
+        <w:t xml:space="preserve"> </w:t>
+      </w:r>
+      <w:r>
+        <w:rPr>
+          <w:b/>
+          <w:bCs/>
+          <w:color w:val="7030A0"/>
+        </w:rPr>
+        <w:t>T</w:t>
+      </w:r>
+      <w:r>
+        <w:rPr>
+          <w:b/>
+          <w:bCs/>
+          <w:color w:val="7030A0"/>
+        </w:rPr>
+        <w:t>YPED</w:t>
+      </w:r>
+      <w:r>
+        <w:rPr>
+          <w:b/>
+          <w:bCs/>
         </w:rPr>
         <w:t xml:space="preserve"> </w:t>
       </w:r>

</xml_diff>